<commit_message>
Updated Analysis Day 2
</commit_message>
<xml_diff>
--- a/Analysis/Analysis on Dataset 2.docx
+++ b/Analysis/Analysis on Dataset 2.docx
@@ -24,8 +24,6 @@
         </w:rPr>
         <w:t>1</w:t>
       </w:r>
-      <w:bookmarkStart w:id="1" w:name="_GoBack"/>
-      <w:bookmarkEnd w:id="1"/>
       <w:r>
         <w:rPr>
           <w:u w:val="single"/>
@@ -895,7 +893,7 @@
           <w:lang w:val="en-US"/>
         </w:rPr>
         <w:drawing>
-          <wp:anchor distT="0" distB="0" distL="114300" distR="114300" simplePos="0" relativeHeight="251654656" behindDoc="0" locked="0" layoutInCell="1" allowOverlap="1" wp14:anchorId="0520D93D" wp14:editId="57D6E7FC">
+          <wp:anchor distT="0" distB="0" distL="114300" distR="114300" simplePos="0" relativeHeight="251653632" behindDoc="0" locked="0" layoutInCell="1" allowOverlap="1" wp14:anchorId="0520D93D" wp14:editId="57D6E7FC">
             <wp:simplePos x="0" y="0"/>
             <wp:positionH relativeFrom="column">
               <wp:posOffset>586458</wp:posOffset>
@@ -956,25 +954,25 @@
           <w:szCs w:val="32"/>
           <w:lang w:val="en-US"/>
         </w:rPr>
-        <w:t xml:space="preserve">Out for </w:t>
-      </w:r>
-      <w:proofErr w:type="gramStart"/>
-      <w:r>
-        <w:rPr>
-          <w:sz w:val="32"/>
-          <w:szCs w:val="32"/>
-          <w:lang w:val="en-US"/>
-        </w:rPr>
-        <w:t>these,the</w:t>
-      </w:r>
-      <w:proofErr w:type="gramEnd"/>
-      <w:r>
-        <w:rPr>
-          <w:sz w:val="32"/>
-          <w:szCs w:val="32"/>
-          <w:lang w:val="en-US"/>
-        </w:rPr>
-        <w:t xml:space="preserve"> error for LassoCV was the least. </w:t>
+        <w:t xml:space="preserve">Out for these,the error for </w:t>
+      </w:r>
+      <w:r>
+        <w:rPr>
+          <w:sz w:val="32"/>
+          <w:szCs w:val="32"/>
+          <w:lang w:val="en-US"/>
+        </w:rPr>
+        <w:t>RidgeCV</w:t>
+      </w:r>
+      <w:bookmarkStart w:id="1" w:name="_GoBack"/>
+      <w:bookmarkEnd w:id="1"/>
+      <w:r>
+        <w:rPr>
+          <w:sz w:val="32"/>
+          <w:szCs w:val="32"/>
+          <w:lang w:val="en-US"/>
+        </w:rPr>
+        <w:t xml:space="preserve"> was the least. </w:t>
       </w:r>
     </w:p>
     <w:p>
@@ -1732,25 +1730,7 @@
           <w:szCs w:val="32"/>
           <w:lang w:val="en-US"/>
         </w:rPr>
-        <w:t xml:space="preserve">Out for </w:t>
-      </w:r>
-      <w:proofErr w:type="gramStart"/>
-      <w:r>
-        <w:rPr>
-          <w:sz w:val="32"/>
-          <w:szCs w:val="32"/>
-          <w:lang w:val="en-US"/>
-        </w:rPr>
-        <w:t>these,the</w:t>
-      </w:r>
-      <w:proofErr w:type="gramEnd"/>
-      <w:r>
-        <w:rPr>
-          <w:sz w:val="32"/>
-          <w:szCs w:val="32"/>
-          <w:lang w:val="en-US"/>
-        </w:rPr>
-        <w:t xml:space="preserve"> error for </w:t>
+        <w:t xml:space="preserve">Out for these,the error for </w:t>
       </w:r>
       <w:r>
         <w:rPr>
@@ -1785,7 +1765,7 @@
           <w:lang w:val="en-US"/>
         </w:rPr>
         <w:drawing>
-          <wp:anchor distT="0" distB="0" distL="114300" distR="114300" simplePos="0" relativeHeight="251664896" behindDoc="0" locked="0" layoutInCell="1" allowOverlap="1" wp14:anchorId="530F3634" wp14:editId="5746D78B">
+          <wp:anchor distT="0" distB="0" distL="114300" distR="114300" simplePos="0" relativeHeight="251663872" behindDoc="0" locked="0" layoutInCell="1" allowOverlap="1" wp14:anchorId="530F3634" wp14:editId="5746D78B">
             <wp:simplePos x="0" y="0"/>
             <wp:positionH relativeFrom="column">
               <wp:posOffset>78599</wp:posOffset>

</xml_diff>